<commit_message>
This project has finished
</commit_message>
<xml_diff>
--- a/Final Project/Student/Thesis/Word/1/กิตติกรรมประกาศ (1).docx
+++ b/Final Project/Student/Thesis/Word/1/กิตติกรรมประกาศ (1).docx
@@ -4,7 +4,7 @@
   <w:body>
     <w:p>
       <w:pPr>
-        <w:pStyle w:val="Heading1"/>
+        <w:pStyle w:val="1"/>
         <w:jc w:val="center"/>
         <w:rPr>
           <w:rFonts w:ascii="TH SarabunPSK" w:hAnsi="TH SarabunPSK" w:cs="TH SarabunPSK"/>
@@ -38,7 +38,7 @@
     </w:p>
     <w:p>
       <w:pPr>
-        <w:pStyle w:val="NoSpacing"/>
+        <w:pStyle w:val="a3"/>
         <w:jc w:val="center"/>
         <w:rPr>
           <w:rFonts w:ascii="TH SarabunPSK" w:hAnsi="TH SarabunPSK" w:cs="TH SarabunPSK"/>
@@ -51,7 +51,7 @@
     </w:p>
     <w:p>
       <w:pPr>
-        <w:pStyle w:val="NoSpacing"/>
+        <w:pStyle w:val="a3"/>
         <w:jc w:val="thaiDistribute"/>
         <w:rPr>
           <w:rFonts w:ascii="TH SarabunPSK" w:hAnsi="TH SarabunPSK" w:cs="TH SarabunPSK"/>
@@ -73,28 +73,56 @@
           <w:rFonts w:ascii="TH SarabunPSK" w:hAnsi="TH SarabunPSK" w:cs="TH SarabunPSK" w:hint="cs"/>
           <w:cs/>
         </w:rPr>
-        <w:t>ในการจัดทำโครงงานคอมพิวเตอร์ในครั้งนี้ สำเร็จลุล่วงไปได้ โดยได้รับความอนุเคราะห์</w:t>
+        <w:t>ในการจัดทำโครงงานคอมพิวเตอร์ในครั้งนี้ สำเร็จลุล่วงไปได้ โดยได้รับความอนุเคราะห</w:t>
+      </w:r>
+      <w:r>
+        <w:rPr>
+          <w:rFonts w:ascii="TH SarabunPSK" w:hAnsi="TH SarabunPSK" w:cs="TH SarabunPSK" w:hint="cs"/>
+          <w:cs/>
+        </w:rPr>
+        <w:t>์</w:t>
+      </w:r>
+      <w:r>
+        <w:rPr>
+          <w:rFonts w:ascii="TH SarabunPSK" w:hAnsi="TH SarabunPSK" w:cs="TH SarabunPSK"/>
+          <w:cs/>
+        </w:rPr>
+        <w:br/>
+      </w:r>
+      <w:r>
+        <w:rPr>
+          <w:rFonts w:ascii="TH SarabunPSK" w:hAnsi="TH SarabunPSK" w:cs="TH SarabunPSK" w:hint="cs"/>
+          <w:cs/>
+        </w:rPr>
+        <w:t>จากอาจารย์ ดร.ชัยนันท์ สมพงษ์ ซึ่งเป็นอาจารย์ที่ปรึกษาที่คอยให้คำแนะนำ คำปรึกษาในข้อสงสัยต่าง ๆ ทางผู้จัดทำได้นำเสนอแนะมาใช้ในการจัดทำโครงงานในครั้งนี้เป็นอย่างดีจนโครงงานสำเร็จตามวัตถุประสงค์</w:t>
       </w:r>
     </w:p>
     <w:p>
       <w:pPr>
-        <w:pStyle w:val="NoSpacing"/>
+        <w:pStyle w:val="a3"/>
         <w:jc w:val="thaiDistribute"/>
         <w:rPr>
           <w:rFonts w:ascii="TH SarabunPSK" w:hAnsi="TH SarabunPSK" w:cs="TH SarabunPSK"/>
         </w:rPr>
       </w:pPr>
+      <w:r>
+        <w:rPr>
+          <w:rFonts w:ascii="TH SarabunPSK" w:hAnsi="TH SarabunPSK" w:cs="TH SarabunPSK"/>
+          <w:cs/>
+        </w:rPr>
+        <w:tab/>
+      </w:r>
       <w:r>
         <w:rPr>
           <w:rFonts w:ascii="TH SarabunPSK" w:hAnsi="TH SarabunPSK" w:cs="TH SarabunPSK" w:hint="cs"/>
           <w:cs/>
         </w:rPr>
-        <w:t>จากอาจารย์ ดร.ชัยนันท์ สมพงษ์ ซึ่งเป็นอาจารย์ที่ปรึกษาที่คอยให้คำแนะนำ คำปรึกษาในข้อสงสัยต่าง ๆ ทางผู้จัดทำได้นำเสนอแนะมาใช้ในการจัดทำโครงงานในครั้งนี้เป็นอย่างดีจนโครงงานสำเร็จตามวัตถุประสงค์</w:t>
+        <w:t>ขอกราบขอบพระคุณ บิดาและมารดา ที่ให้โอกาสทางการศึกษาแก่ลูก ที่ให้กำลังใจตลอดมาทำให้มีกำลังใจที่จะศึกษาจนสำเร็จ ซึ่งหากไม่มีครอบครัวที่อบอุ่นการที่จะกระทำการอย่างอื่นก็คงไม่ประสบความสำเร็จเช่นนี้</w:t>
       </w:r>
     </w:p>
     <w:p>
       <w:pPr>
-        <w:pStyle w:val="NoSpacing"/>
+        <w:pStyle w:val="a3"/>
         <w:jc w:val="thaiDistribute"/>
         <w:rPr>
           <w:rFonts w:ascii="TH SarabunPSK" w:hAnsi="TH SarabunPSK" w:cs="TH SarabunPSK"/>
@@ -112,35 +140,12 @@
           <w:rFonts w:ascii="TH SarabunPSK" w:hAnsi="TH SarabunPSK" w:cs="TH SarabunPSK" w:hint="cs"/>
           <w:cs/>
         </w:rPr>
-        <w:t>ขอกราบขอบพระคุณ บิดาและมารดา ที่ให้โอกาสทางการศึกษาแก่ลูก ที่ให้กำลังใจตลอดมาทำให้มีกำลังใจที่จะศึกษาจนสำเร็จ ซึ่งหากไม่มีครอบครัวที่อบอุ่นการที่จะกระทำการอย่างอื่นก็คงไม่ประสบความสำเร็จเช่นนี้</w:t>
+        <w:t>สุดท้ายการจัดทำโครงงานคอมพิวเตอร์ในครั้งนี้จะประสบความสำเร็จไม่ได้หากขาดบุคคลดังที่กล่าวมาแล้วนั้น คอยช่วยเหลือและให้กำลังใจ ความดีของเอกสารเล่มนี้ขอมอบให้แด่ พ่อ แม่ ผองเพื่อน และอาจารย์ทุกท่านที่มีส่วนช่วยในโอกาสครั้งนี้</w:t>
       </w:r>
     </w:p>
     <w:p>
       <w:pPr>
-        <w:pStyle w:val="NoSpacing"/>
-        <w:jc w:val="thaiDistribute"/>
-        <w:rPr>
-          <w:rFonts w:ascii="TH SarabunPSK" w:hAnsi="TH SarabunPSK" w:cs="TH SarabunPSK"/>
-        </w:rPr>
-      </w:pPr>
-      <w:r>
-        <w:rPr>
-          <w:rFonts w:ascii="TH SarabunPSK" w:hAnsi="TH SarabunPSK" w:cs="TH SarabunPSK"/>
-          <w:cs/>
-        </w:rPr>
-        <w:tab/>
-      </w:r>
-      <w:r>
-        <w:rPr>
-          <w:rFonts w:ascii="TH SarabunPSK" w:hAnsi="TH SarabunPSK" w:cs="TH SarabunPSK" w:hint="cs"/>
-          <w:cs/>
-        </w:rPr>
-        <w:t>สุดท้ายการจัดทำโครงงานคอมพิวเตอร์ในครั้งนี้จะประสบความสำเร็จไม่ได้หากขาดบุคคลดังที่กล่าวมาแล้วนั้น คอยช่วยเหลือและให้กำลังใจ ความดีของเอกสารเล่มนี้ขอมอบให้แด่ พ่อ แม่ ผองเพื่อน และอาจารย์ทุกท่านที่มีส่วนช่วยในโอกาสครั้งนี้</w:t>
-      </w:r>
-    </w:p>
-    <w:p>
-      <w:pPr>
-        <w:pStyle w:val="NoSpacing"/>
+        <w:pStyle w:val="a3"/>
         <w:rPr>
           <w:rFonts w:ascii="TH SarabunPSK" w:hAnsi="TH SarabunPSK" w:cs="TH SarabunPSK"/>
         </w:rPr>
@@ -148,7 +153,7 @@
     </w:p>
     <w:p>
       <w:pPr>
-        <w:pStyle w:val="NoSpacing"/>
+        <w:pStyle w:val="a3"/>
         <w:jc w:val="right"/>
         <w:rPr>
           <w:rFonts w:ascii="TH SarabunPSK" w:hAnsi="TH SarabunPSK" w:cs="TH SarabunPSK"/>
@@ -164,8 +169,10 @@
     </w:p>
     <w:sectPr>
       <w:headerReference w:type="default" r:id="rId6"/>
+      <w:footerReference w:type="default" r:id="rId7"/>
       <w:pgSz w:w="11906" w:h="16838"/>
-      <w:pgMar w:top="2160" w:right="1440" w:bottom="1440" w:left="2160" w:header="709" w:footer="709" w:gutter="0"/>
+      <w:pgMar w:top="1440" w:right="1440" w:bottom="1440" w:left="2160" w:header="709" w:footer="709" w:gutter="0"/>
+      <w:pgNumType w:fmt="upperRoman" w:start="3"/>
       <w:cols w:space="708"/>
       <w:docGrid w:linePitch="360"/>
     </w:sectPr>
@@ -198,6 +205,79 @@
 </w:endnotes>
 </file>
 
+<file path=word/footer1.xml><?xml version="1.0" encoding="utf-8"?>
+<w:ftr xmlns:wpc="http://schemas.microsoft.com/office/word/2010/wordprocessingCanvas" xmlns:cx="http://schemas.microsoft.com/office/drawing/2014/chartex" xmlns:cx1="http://schemas.microsoft.com/office/drawing/2015/9/8/chartex" xmlns:cx2="http://schemas.microsoft.com/office/drawing/2015/10/21/chartex" xmlns:cx3="http://schemas.microsoft.com/office/drawing/2016/5/9/chartex" xmlns:cx4="http://schemas.microsoft.com/office/drawing/2016/5/10/chartex" xmlns:cx5="http://schemas.microsoft.com/office/drawing/2016/5/11/chartex" xmlns:cx6="http://schemas.microsoft.com/office/drawing/2016/5/12/chartex" xmlns:cx7="http://schemas.microsoft.com/office/drawing/2016/5/13/chartex" xmlns:cx8="http://schemas.microsoft.com/office/drawing/2016/5/14/chartex" xmlns:mc="http://schemas.openxmlformats.org/markup-compatibility/2006" xmlns:aink="http://schemas.microsoft.com/office/drawing/2016/ink" xmlns:am3d="http://schemas.microsoft.com/office/drawing/2017/model3d" xmlns:o="urn:schemas-microsoft-com:office:office" xmlns:oel="http://schemas.microsoft.com/office/2019/extlst" xmlns:r="http://schemas.openxmlformats.org/officeDocument/2006/relationships" xmlns:m="http://schemas.openxmlformats.org/officeDocument/2006/math" xmlns:v="urn:schemas-microsoft-com:vml" xmlns:wp14="http://schemas.microsoft.com/office/word/2010/wordprocessingDrawing" xmlns:wp="http://schemas.openxmlformats.org/drawingml/2006/wordprocessingDrawing" xmlns:w10="urn:schemas-microsoft-com:office:word" xmlns:w="http://schemas.openxmlformats.org/wordprocessingml/2006/main" xmlns:w14="http://schemas.microsoft.com/office/word/2010/wordml" xmlns:w15="http://schemas.microsoft.com/office/word/2012/wordml" xmlns:w16cex="http://schemas.microsoft.com/office/word/2018/wordml/cex" xmlns:w16cid="http://schemas.microsoft.com/office/word/2016/wordml/cid" xmlns:w16="http://schemas.microsoft.com/office/word/2018/wordml" xmlns:w16sdtdh="http://schemas.microsoft.com/office/word/2020/wordml/sdtdatahash" xmlns:w16se="http://schemas.microsoft.com/office/word/2015/wordml/symex" xmlns:wpg="http://schemas.microsoft.com/office/word/2010/wordprocessingGroup" xmlns:wpi="http://schemas.microsoft.com/office/word/2010/wordprocessingInk" xmlns:wne="http://schemas.microsoft.com/office/word/2006/wordml" xmlns:wps="http://schemas.microsoft.com/office/word/2010/wordprocessingShape" mc:Ignorable="w14 w15 w16se w16cid w16 w16cex w16sdtdh wp14">
+  <w:sdt>
+    <w:sdtPr>
+      <w:rPr>
+        <w:rFonts w:ascii="TH SarabunPSK" w:hAnsi="TH SarabunPSK" w:cs="TH SarabunPSK"/>
+        <w:sz w:val="32"/>
+        <w:szCs w:val="44"/>
+      </w:rPr>
+      <w:id w:val="-1684352827"/>
+      <w:docPartObj>
+        <w:docPartGallery w:val="Page Numbers (Bottom of Page)"/>
+        <w:docPartUnique/>
+      </w:docPartObj>
+    </w:sdtPr>
+    <w:sdtContent>
+      <w:p>
+        <w:pPr>
+          <w:pStyle w:val="a6"/>
+          <w:jc w:val="center"/>
+          <w:rPr>
+            <w:rFonts w:ascii="TH SarabunPSK" w:hAnsi="TH SarabunPSK" w:cs="TH SarabunPSK"/>
+            <w:sz w:val="32"/>
+            <w:szCs w:val="44"/>
+          </w:rPr>
+        </w:pPr>
+        <w:r>
+          <w:rPr>
+            <w:rFonts w:ascii="TH SarabunPSK" w:hAnsi="TH SarabunPSK" w:cs="TH SarabunPSK"/>
+            <w:sz w:val="32"/>
+            <w:szCs w:val="44"/>
+          </w:rPr>
+          <w:fldChar w:fldCharType="begin"/>
+        </w:r>
+        <w:r>
+          <w:rPr>
+            <w:rFonts w:ascii="TH SarabunPSK" w:hAnsi="TH SarabunPSK" w:cs="TH SarabunPSK"/>
+            <w:sz w:val="32"/>
+            <w:szCs w:val="44"/>
+          </w:rPr>
+          <w:instrText>PAGE   \* MERGEFORMAT</w:instrText>
+        </w:r>
+        <w:r>
+          <w:rPr>
+            <w:rFonts w:ascii="TH SarabunPSK" w:hAnsi="TH SarabunPSK" w:cs="TH SarabunPSK"/>
+            <w:sz w:val="32"/>
+            <w:szCs w:val="44"/>
+          </w:rPr>
+          <w:fldChar w:fldCharType="separate"/>
+        </w:r>
+        <w:r>
+          <w:rPr>
+            <w:rFonts w:ascii="TH SarabunPSK" w:hAnsi="TH SarabunPSK" w:cs="TH SarabunPSK"/>
+            <w:sz w:val="32"/>
+            <w:szCs w:val="44"/>
+            <w:lang w:val="th-TH"/>
+          </w:rPr>
+          <w:t>2</w:t>
+        </w:r>
+        <w:r>
+          <w:rPr>
+            <w:rFonts w:ascii="TH SarabunPSK" w:hAnsi="TH SarabunPSK" w:cs="TH SarabunPSK"/>
+            <w:sz w:val="32"/>
+            <w:szCs w:val="44"/>
+          </w:rPr>
+          <w:fldChar w:fldCharType="end"/>
+        </w:r>
+      </w:p>
+    </w:sdtContent>
+  </w:sdt>
+</w:ftr>
+</file>
+
 <file path=word/footnotes.xml><?xml version="1.0" encoding="utf-8"?>
 <w:footnotes xmlns:wpc="http://schemas.microsoft.com/office/word/2010/wordprocessingCanvas" xmlns:cx="http://schemas.microsoft.com/office/drawing/2014/chartex" xmlns:cx1="http://schemas.microsoft.com/office/drawing/2015/9/8/chartex" xmlns:cx2="http://schemas.microsoft.com/office/drawing/2015/10/21/chartex" xmlns:cx3="http://schemas.microsoft.com/office/drawing/2016/5/9/chartex" xmlns:cx4="http://schemas.microsoft.com/office/drawing/2016/5/10/chartex" xmlns:cx5="http://schemas.microsoft.com/office/drawing/2016/5/11/chartex" xmlns:cx6="http://schemas.microsoft.com/office/drawing/2016/5/12/chartex" xmlns:cx7="http://schemas.microsoft.com/office/drawing/2016/5/13/chartex" xmlns:cx8="http://schemas.microsoft.com/office/drawing/2016/5/14/chartex" xmlns:mc="http://schemas.openxmlformats.org/markup-compatibility/2006" xmlns:aink="http://schemas.microsoft.com/office/drawing/2016/ink" xmlns:am3d="http://schemas.microsoft.com/office/drawing/2017/model3d" xmlns:o="urn:schemas-microsoft-com:office:office" xmlns:oel="http://schemas.microsoft.com/office/2019/extlst" xmlns:r="http://schemas.openxmlformats.org/officeDocument/2006/relationships" xmlns:m="http://schemas.openxmlformats.org/officeDocument/2006/math" xmlns:v="urn:schemas-microsoft-com:vml" xmlns:wp14="http://schemas.microsoft.com/office/word/2010/wordprocessingDrawing" xmlns:wp="http://schemas.openxmlformats.org/drawingml/2006/wordprocessingDrawing" xmlns:w10="urn:schemas-microsoft-com:office:word" xmlns:w="http://schemas.openxmlformats.org/wordprocessingml/2006/main" xmlns:w14="http://schemas.microsoft.com/office/word/2010/wordml" xmlns:w15="http://schemas.microsoft.com/office/word/2012/wordml" xmlns:w16cex="http://schemas.microsoft.com/office/word/2018/wordml/cex" xmlns:w16cid="http://schemas.microsoft.com/office/word/2016/wordml/cid" xmlns:w16="http://schemas.microsoft.com/office/word/2018/wordml" xmlns:w16sdtdh="http://schemas.microsoft.com/office/word/2020/wordml/sdtdatahash" xmlns:w16se="http://schemas.microsoft.com/office/word/2015/wordml/symex" xmlns:wpg="http://schemas.microsoft.com/office/word/2010/wordprocessingGroup" xmlns:wpi="http://schemas.microsoft.com/office/word/2010/wordprocessingInk" xmlns:wne="http://schemas.microsoft.com/office/word/2006/wordml" xmlns:wps="http://schemas.microsoft.com/office/word/2010/wordprocessingShape" mc:Ignorable="w14 w15 w16se w16cid w16 w16cex w16sdtdh wp14">
   <w:footnote w:type="separator" w:id="-1">
@@ -227,13 +307,13 @@
 <w:hdr xmlns:wpc="http://schemas.microsoft.com/office/word/2010/wordprocessingCanvas" xmlns:cx="http://schemas.microsoft.com/office/drawing/2014/chartex" xmlns:cx1="http://schemas.microsoft.com/office/drawing/2015/9/8/chartex" xmlns:cx2="http://schemas.microsoft.com/office/drawing/2015/10/21/chartex" xmlns:cx3="http://schemas.microsoft.com/office/drawing/2016/5/9/chartex" xmlns:cx4="http://schemas.microsoft.com/office/drawing/2016/5/10/chartex" xmlns:cx5="http://schemas.microsoft.com/office/drawing/2016/5/11/chartex" xmlns:cx6="http://schemas.microsoft.com/office/drawing/2016/5/12/chartex" xmlns:cx7="http://schemas.microsoft.com/office/drawing/2016/5/13/chartex" xmlns:cx8="http://schemas.microsoft.com/office/drawing/2016/5/14/chartex" xmlns:mc="http://schemas.openxmlformats.org/markup-compatibility/2006" xmlns:aink="http://schemas.microsoft.com/office/drawing/2016/ink" xmlns:am3d="http://schemas.microsoft.com/office/drawing/2017/model3d" xmlns:o="urn:schemas-microsoft-com:office:office" xmlns:oel="http://schemas.microsoft.com/office/2019/extlst" xmlns:r="http://schemas.openxmlformats.org/officeDocument/2006/relationships" xmlns:m="http://schemas.openxmlformats.org/officeDocument/2006/math" xmlns:v="urn:schemas-microsoft-com:vml" xmlns:wp14="http://schemas.microsoft.com/office/word/2010/wordprocessingDrawing" xmlns:wp="http://schemas.openxmlformats.org/drawingml/2006/wordprocessingDrawing" xmlns:w10="urn:schemas-microsoft-com:office:word" xmlns:w="http://schemas.openxmlformats.org/wordprocessingml/2006/main" xmlns:w14="http://schemas.microsoft.com/office/word/2010/wordml" xmlns:w15="http://schemas.microsoft.com/office/word/2012/wordml" xmlns:w16cex="http://schemas.microsoft.com/office/word/2018/wordml/cex" xmlns:w16cid="http://schemas.microsoft.com/office/word/2016/wordml/cid" xmlns:w16="http://schemas.microsoft.com/office/word/2018/wordml" xmlns:w16sdtdh="http://schemas.microsoft.com/office/word/2020/wordml/sdtdatahash" xmlns:w16se="http://schemas.microsoft.com/office/word/2015/wordml/symex" xmlns:wpg="http://schemas.microsoft.com/office/word/2010/wordprocessingGroup" xmlns:wpi="http://schemas.microsoft.com/office/word/2010/wordprocessingInk" xmlns:wne="http://schemas.microsoft.com/office/word/2006/wordml" xmlns:wps="http://schemas.microsoft.com/office/word/2010/wordprocessingShape" mc:Ignorable="w14 w15 w16se w16cid w16 w16cex w16sdtdh wp14">
   <w:p>
     <w:pPr>
-      <w:pStyle w:val="Header"/>
+      <w:pStyle w:val="a4"/>
       <w:jc w:val="right"/>
     </w:pPr>
   </w:p>
   <w:p>
     <w:pPr>
-      <w:pStyle w:val="Header"/>
+      <w:pStyle w:val="a4"/>
     </w:pPr>
   </w:p>
 </w:hdr>
@@ -634,15 +714,15 @@
     <w:lsdException w:name="Unresolved Mention" w:semiHidden="1" w:unhideWhenUsed="1"/>
     <w:lsdException w:name="Smart Link" w:semiHidden="1" w:unhideWhenUsed="1"/>
   </w:latentStyles>
-  <w:style w:type="paragraph" w:default="1" w:styleId="Normal">
+  <w:style w:type="paragraph" w:default="1" w:styleId="a">
     <w:name w:val="Normal"/>
     <w:qFormat/>
   </w:style>
-  <w:style w:type="paragraph" w:styleId="Heading1">
+  <w:style w:type="paragraph" w:styleId="1">
     <w:name w:val="heading 1"/>
-    <w:basedOn w:val="Normal"/>
-    <w:next w:val="Normal"/>
-    <w:link w:val="Heading1Char"/>
+    <w:basedOn w:val="a"/>
+    <w:next w:val="a"/>
+    <w:link w:val="10"/>
     <w:uiPriority w:val="9"/>
     <w:qFormat/>
     <w:rsid w:val="00807498"/>
@@ -659,13 +739,13 @@
       <w:szCs w:val="40"/>
     </w:rPr>
   </w:style>
-  <w:style w:type="character" w:default="1" w:styleId="DefaultParagraphFont">
+  <w:style w:type="character" w:default="1" w:styleId="a0">
     <w:name w:val="Default Paragraph Font"/>
     <w:uiPriority w:val="1"/>
     <w:semiHidden/>
     <w:unhideWhenUsed/>
   </w:style>
-  <w:style w:type="table" w:default="1" w:styleId="TableNormal">
+  <w:style w:type="table" w:default="1" w:styleId="a1">
     <w:name w:val="Normal Table"/>
     <w:uiPriority w:val="99"/>
     <w:semiHidden/>
@@ -680,13 +760,13 @@
       </w:tblCellMar>
     </w:tblPr>
   </w:style>
-  <w:style w:type="numbering" w:default="1" w:styleId="NoList">
+  <w:style w:type="numbering" w:default="1" w:styleId="a2">
     <w:name w:val="No List"/>
     <w:uiPriority w:val="99"/>
     <w:semiHidden/>
     <w:unhideWhenUsed/>
   </w:style>
-  <w:style w:type="paragraph" w:styleId="NoSpacing">
+  <w:style w:type="paragraph" w:styleId="a3">
     <w:name w:val="No Spacing"/>
     <w:uiPriority w:val="1"/>
     <w:qFormat/>
@@ -698,10 +778,10 @@
       <w:rFonts w:cs="Angsana New"/>
     </w:rPr>
   </w:style>
-  <w:style w:type="character" w:customStyle="1" w:styleId="Heading1Char">
-    <w:name w:val="Heading 1 Char"/>
-    <w:basedOn w:val="DefaultParagraphFont"/>
-    <w:link w:val="Heading1"/>
+  <w:style w:type="character" w:customStyle="1" w:styleId="10">
+    <w:name w:val="หัวเรื่อง 1 อักขระ"/>
+    <w:basedOn w:val="a0"/>
+    <w:link w:val="1"/>
     <w:uiPriority w:val="9"/>
     <w:rsid w:val="00807498"/>
     <w:rPr>
@@ -711,10 +791,10 @@
       <w:szCs w:val="40"/>
     </w:rPr>
   </w:style>
-  <w:style w:type="paragraph" w:styleId="Header">
+  <w:style w:type="paragraph" w:styleId="a4">
     <w:name w:val="header"/>
-    <w:basedOn w:val="Normal"/>
-    <w:link w:val="HeaderChar"/>
+    <w:basedOn w:val="a"/>
+    <w:link w:val="a5"/>
     <w:uiPriority w:val="99"/>
     <w:unhideWhenUsed/>
     <w:rsid w:val="00B54270"/>
@@ -729,20 +809,20 @@
       <w:rFonts w:cs="Angsana New"/>
     </w:rPr>
   </w:style>
-  <w:style w:type="character" w:customStyle="1" w:styleId="HeaderChar">
-    <w:name w:val="Header Char"/>
-    <w:basedOn w:val="DefaultParagraphFont"/>
-    <w:link w:val="Header"/>
+  <w:style w:type="character" w:customStyle="1" w:styleId="a5">
+    <w:name w:val="หัวกระดาษ อักขระ"/>
+    <w:basedOn w:val="a0"/>
+    <w:link w:val="a4"/>
     <w:uiPriority w:val="99"/>
     <w:rsid w:val="00B54270"/>
     <w:rPr>
       <w:rFonts w:cs="Angsana New"/>
     </w:rPr>
   </w:style>
-  <w:style w:type="paragraph" w:styleId="Footer">
+  <w:style w:type="paragraph" w:styleId="a6">
     <w:name w:val="footer"/>
-    <w:basedOn w:val="Normal"/>
-    <w:link w:val="FooterChar"/>
+    <w:basedOn w:val="a"/>
+    <w:link w:val="a7"/>
     <w:uiPriority w:val="99"/>
     <w:unhideWhenUsed/>
     <w:rsid w:val="00B54270"/>
@@ -757,10 +837,10 @@
       <w:rFonts w:cs="Angsana New"/>
     </w:rPr>
   </w:style>
-  <w:style w:type="character" w:customStyle="1" w:styleId="FooterChar">
-    <w:name w:val="Footer Char"/>
-    <w:basedOn w:val="DefaultParagraphFont"/>
-    <w:link w:val="Footer"/>
+  <w:style w:type="character" w:customStyle="1" w:styleId="a7">
+    <w:name w:val="ท้ายกระดาษ อักขระ"/>
+    <w:basedOn w:val="a0"/>
+    <w:link w:val="a6"/>
     <w:uiPriority w:val="99"/>
     <w:rsid w:val="00B54270"/>
     <w:rPr>

</xml_diff>